<commit_message>
fix the minor mistakes
</commit_message>
<xml_diff>
--- a/Assignment2/description.docx
+++ b/Assignment2/description.docx
@@ -193,7 +193,6 @@
           <w:szCs w:val="20"/>
         </w:rPr>
       </w:pPr>
-      <w:proofErr w:type="spellStart"/>
       <w:r>
         <w:rPr>
           <w:rFonts w:ascii="Courier New" w:eastAsia="Times New Roman" w:hAnsi="Courier New" w:cs="Courier New"/>
@@ -201,37 +200,7 @@
           <w:sz w:val="20"/>
           <w:szCs w:val="20"/>
         </w:rPr>
-        <w:t>display_</w:t>
-      </w:r>
-      <w:proofErr w:type="gramStart"/>
-      <w:r>
-        <w:rPr>
-          <w:rFonts w:ascii="Courier New" w:eastAsia="Times New Roman" w:hAnsi="Courier New" w:cs="Courier New"/>
-          <w:color w:val="FFC000" w:themeColor="accent4"/>
-          <w:sz w:val="20"/>
-          <w:szCs w:val="20"/>
-        </w:rPr>
-        <w:t>board</w:t>
-      </w:r>
-      <w:proofErr w:type="spellEnd"/>
-      <w:r>
-        <w:rPr>
-          <w:rFonts w:ascii="Courier New" w:eastAsia="Times New Roman" w:hAnsi="Courier New" w:cs="Courier New"/>
-          <w:color w:val="FFC000" w:themeColor="accent4"/>
-          <w:sz w:val="20"/>
-          <w:szCs w:val="20"/>
-        </w:rPr>
-        <w:t>(</w:t>
-      </w:r>
-      <w:proofErr w:type="gramEnd"/>
-      <w:r>
-        <w:rPr>
-          <w:rFonts w:ascii="Courier New" w:eastAsia="Times New Roman" w:hAnsi="Courier New" w:cs="Courier New"/>
-          <w:color w:val="FFC000" w:themeColor="accent4"/>
-          <w:sz w:val="20"/>
-          <w:szCs w:val="20"/>
-        </w:rPr>
-        <w:t>)</w:t>
+        <w:t>display_board()</w:t>
       </w:r>
     </w:p>
     <w:p>
@@ -268,7 +237,6 @@
           <w:szCs w:val="20"/>
         </w:rPr>
       </w:pPr>
-      <w:proofErr w:type="spellStart"/>
       <w:r>
         <w:rPr>
           <w:rFonts w:ascii="Courier New" w:eastAsia="Times New Roman" w:hAnsi="Courier New" w:cs="Courier New"/>
@@ -276,37 +244,7 @@
           <w:sz w:val="20"/>
           <w:szCs w:val="20"/>
         </w:rPr>
-        <w:t>save_</w:t>
-      </w:r>
-      <w:proofErr w:type="gramStart"/>
-      <w:r>
-        <w:rPr>
-          <w:rFonts w:ascii="Courier New" w:eastAsia="Times New Roman" w:hAnsi="Courier New" w:cs="Courier New"/>
-          <w:color w:val="FFC000" w:themeColor="accent4"/>
-          <w:sz w:val="20"/>
-          <w:szCs w:val="20"/>
-        </w:rPr>
-        <w:t>board</w:t>
-      </w:r>
-      <w:proofErr w:type="spellEnd"/>
-      <w:r>
-        <w:rPr>
-          <w:rFonts w:ascii="Courier New" w:eastAsia="Times New Roman" w:hAnsi="Courier New" w:cs="Courier New"/>
-          <w:color w:val="FFC000" w:themeColor="accent4"/>
-          <w:sz w:val="20"/>
-          <w:szCs w:val="20"/>
-        </w:rPr>
-        <w:t>(</w:t>
-      </w:r>
-      <w:proofErr w:type="gramEnd"/>
-      <w:r>
-        <w:rPr>
-          <w:rFonts w:ascii="Courier New" w:eastAsia="Times New Roman" w:hAnsi="Courier New" w:cs="Courier New"/>
-          <w:color w:val="FFC000" w:themeColor="accent4"/>
-          <w:sz w:val="20"/>
-          <w:szCs w:val="20"/>
-        </w:rPr>
-        <w:t>)</w:t>
+        <w:t>save_board()</w:t>
       </w:r>
     </w:p>
     <w:p>
@@ -343,7 +281,6 @@
           <w:szCs w:val="20"/>
         </w:rPr>
       </w:pPr>
-      <w:proofErr w:type="spellStart"/>
       <w:r>
         <w:rPr>
           <w:rFonts w:ascii="Courier New" w:eastAsia="Times New Roman" w:hAnsi="Courier New" w:cs="Courier New"/>
@@ -353,7 +290,6 @@
         </w:rPr>
         <w:t>check_done</w:t>
       </w:r>
-      <w:proofErr w:type="spellEnd"/>
     </w:p>
     <w:p>
       <w:pPr>
@@ -367,14 +303,12 @@
           <w:color w:val="FFC000" w:themeColor="accent4"/>
         </w:rPr>
       </w:pPr>
-      <w:proofErr w:type="spellStart"/>
       <w:r>
         <w:rPr>
           <w:color w:val="FFC000" w:themeColor="accent4"/>
         </w:rPr>
         <w:t>should_terminate</w:t>
       </w:r>
-      <w:proofErr w:type="spellEnd"/>
     </w:p>
     <w:p>
       <w:pPr>
@@ -403,6 +337,9 @@
         <w:pStyle w:val="ListParagraph"/>
       </w:pPr>
       <w:r>
+        <w:rPr>
+          <w:noProof/>
+        </w:rPr>
         <w:drawing>
           <wp:inline distT="0" distB="0" distL="0" distR="0" wp14:anchorId="3B8F9BAC" wp14:editId="0F53E702">
             <wp:extent cx="1051651" cy="1082134"/>
@@ -445,13 +382,7 @@
         <w:pStyle w:val="ListParagraph"/>
       </w:pPr>
       <w:r>
-        <w:t xml:space="preserve">(Add an output folder in the same directory where the nonogram.py is located, and add five folders: example1, </w:t>
-      </w:r>
-      <w:r>
-        <w:t>example</w:t>
-      </w:r>
-      <w:r>
-        <w:t>2, etc., inside the outputs folder.)</w:t>
+        <w:t>(Add an output folder in the same directory where the nonogram.py is located, and add five folders: example1, example2, etc., inside the outputs folder.)</w:t>
       </w:r>
     </w:p>
     <w:p>
@@ -474,7 +405,7 @@
         </w:rPr>
         <w:t xml:space="preserve">Please refer to the </w:t>
       </w:r>
-      <w:hyperlink r:id="rId9" w:history="1">
+      <w:hyperlink r:id="rId9" w:anchor="create-requirements" w:history="1">
         <w:r>
           <w:rPr>
             <w:rStyle w:val="Hyperlink"/>
@@ -518,21 +449,7 @@
         <w:t xml:space="preserve">At the </w:t>
       </w:r>
       <w:r>
-        <w:t xml:space="preserve">director where </w:t>
-      </w:r>
-      <w:r>
-        <w:t>nonogram.py</w:t>
-      </w:r>
-      <w:r>
-        <w:t xml:space="preserve"> is located, open the </w:t>
-      </w:r>
-      <w:proofErr w:type="gramStart"/>
-      <w:r>
-        <w:t>terminal</w:t>
-      </w:r>
-      <w:proofErr w:type="gramEnd"/>
-      <w:r>
-        <w:t xml:space="preserve"> and enter </w:t>
+        <w:t xml:space="preserve">director where nonogram.py is located, open the terminal and enter </w:t>
       </w:r>
       <w:r>
         <w:rPr>
@@ -546,23 +463,7 @@
           <w:b/>
           <w:bCs/>
         </w:rPr>
-        <w:t>&lt;</w:t>
-      </w:r>
-      <w:proofErr w:type="spellStart"/>
-      <w:r>
-        <w:rPr>
-          <w:b/>
-          <w:bCs/>
-        </w:rPr>
-        <w:t>example_name</w:t>
-      </w:r>
-      <w:proofErr w:type="spellEnd"/>
-      <w:r>
-        <w:rPr>
-          <w:b/>
-          <w:bCs/>
-        </w:rPr>
-        <w:t xml:space="preserve">&gt;. </w:t>
+        <w:t xml:space="preserve">&lt;example_name&gt;. </w:t>
       </w:r>
       <w:r>
         <w:t xml:space="preserve">For example, if we need to run the puzzle solving for example 1, we should enter </w:t>
@@ -1545,10 +1446,7 @@
                                 <w:jc w:val="center"/>
                               </w:pPr>
                               <w:r>
-                                <w:t>Example</w:t>
-                              </w:r>
-                              <w:r>
-                                <w:t>3</w:t>
+                                <w:t>Example3</w:t>
                               </w:r>
                             </w:p>
                           </w:txbxContent>
@@ -1602,10 +1500,7 @@
                           <w:jc w:val="center"/>
                         </w:pPr>
                         <w:r>
-                          <w:t>Example</w:t>
-                        </w:r>
-                        <w:r>
-                          <w:t>3</w:t>
+                          <w:t>Example3</w:t>
                         </w:r>
                       </w:p>
                     </w:txbxContent>
@@ -1684,10 +1579,7 @@
                                 <w:jc w:val="center"/>
                               </w:pPr>
                               <w:r>
-                                <w:t>Example</w:t>
-                              </w:r>
-                              <w:r>
-                                <w:t>4</w:t>
+                                <w:t>Example4</w:t>
                               </w:r>
                             </w:p>
                           </w:txbxContent>
@@ -1741,10 +1633,7 @@
                           <w:jc w:val="center"/>
                         </w:pPr>
                         <w:r>
-                          <w:t>Example</w:t>
-                        </w:r>
-                        <w:r>
-                          <w:t>4</w:t>
+                          <w:t>Example4</w:t>
                         </w:r>
                       </w:p>
                     </w:txbxContent>
@@ -1789,11 +1678,210 @@
         <w:t>seconds</w:t>
       </w:r>
       <w:r>
-        <w:t>. Here is the photo snipping of sample 4</w:t>
-      </w:r>
-    </w:p>
-    <w:p>
-      <w:r>
+        <w:t xml:space="preserve">. Here is the photo snipping of </w:t>
+      </w:r>
+      <w:r>
+        <w:t>samples</w:t>
+      </w:r>
+      <w:r>
+        <w:t xml:space="preserve"> </w:t>
+      </w:r>
+      <w:r>
+        <w:t>1 to 4.</w:t>
+      </w:r>
+    </w:p>
+    <w:p>
+      <w:pPr>
+        <w:pStyle w:val="ListParagraph"/>
+        <w:numPr>
+          <w:ilvl w:val="0"/>
+          <w:numId w:val="20"/>
+        </w:numPr>
+      </w:pPr>
+      <w:r>
+        <w:t>Sample 1 (0.0449s)</w:t>
+      </w:r>
+    </w:p>
+    <w:p>
+      <w:pPr>
+        <w:pStyle w:val="ListParagraph"/>
+      </w:pPr>
+      <w:r>
+        <w:drawing>
+          <wp:inline distT="0" distB="0" distL="0" distR="0" wp14:anchorId="60D8D0CB" wp14:editId="4F2C6195">
+            <wp:extent cx="5486400" cy="481330"/>
+            <wp:effectExtent l="0" t="0" r="0" b="0"/>
+            <wp:docPr id="10" name="Picture 10"/>
+            <wp:cNvGraphicFramePr>
+              <a:graphicFrameLocks xmlns:a="http://schemas.openxmlformats.org/drawingml/2006/main" noChangeAspect="1"/>
+            </wp:cNvGraphicFramePr>
+            <a:graphic xmlns:a="http://schemas.openxmlformats.org/drawingml/2006/main">
+              <a:graphicData uri="http://schemas.openxmlformats.org/drawingml/2006/picture">
+                <pic:pic xmlns:pic="http://schemas.openxmlformats.org/drawingml/2006/picture">
+                  <pic:nvPicPr>
+                    <pic:cNvPr id="1" name=""/>
+                    <pic:cNvPicPr/>
+                  </pic:nvPicPr>
+                  <pic:blipFill>
+                    <a:blip r:embed="rId18"/>
+                    <a:stretch>
+                      <a:fillRect/>
+                    </a:stretch>
+                  </pic:blipFill>
+                  <pic:spPr>
+                    <a:xfrm>
+                      <a:off x="0" y="0"/>
+                      <a:ext cx="5486400" cy="481330"/>
+                    </a:xfrm>
+                    <a:prstGeom prst="rect">
+                      <a:avLst/>
+                    </a:prstGeom>
+                  </pic:spPr>
+                </pic:pic>
+              </a:graphicData>
+            </a:graphic>
+          </wp:inline>
+        </w:drawing>
+      </w:r>
+    </w:p>
+    <w:p>
+      <w:pPr>
+        <w:pStyle w:val="ListParagraph"/>
+        <w:numPr>
+          <w:ilvl w:val="0"/>
+          <w:numId w:val="20"/>
+        </w:numPr>
+      </w:pPr>
+      <w:r>
+        <w:t xml:space="preserve">Sample </w:t>
+      </w:r>
+      <w:r>
+        <w:t>2 (0.0495s)</w:t>
+      </w:r>
+    </w:p>
+    <w:p>
+      <w:pPr>
+        <w:pStyle w:val="ListParagraph"/>
+      </w:pPr>
+      <w:r>
+        <w:drawing>
+          <wp:inline distT="0" distB="0" distL="0" distR="0" wp14:anchorId="69AB4E7A" wp14:editId="4F926C70">
+            <wp:extent cx="5486400" cy="483235"/>
+            <wp:effectExtent l="0" t="0" r="0" b="0"/>
+            <wp:docPr id="11" name="Picture 11"/>
+            <wp:cNvGraphicFramePr>
+              <a:graphicFrameLocks xmlns:a="http://schemas.openxmlformats.org/drawingml/2006/main" noChangeAspect="1"/>
+            </wp:cNvGraphicFramePr>
+            <a:graphic xmlns:a="http://schemas.openxmlformats.org/drawingml/2006/main">
+              <a:graphicData uri="http://schemas.openxmlformats.org/drawingml/2006/picture">
+                <pic:pic xmlns:pic="http://schemas.openxmlformats.org/drawingml/2006/picture">
+                  <pic:nvPicPr>
+                    <pic:cNvPr id="1" name=""/>
+                    <pic:cNvPicPr/>
+                  </pic:nvPicPr>
+                  <pic:blipFill>
+                    <a:blip r:embed="rId19"/>
+                    <a:stretch>
+                      <a:fillRect/>
+                    </a:stretch>
+                  </pic:blipFill>
+                  <pic:spPr>
+                    <a:xfrm>
+                      <a:off x="0" y="0"/>
+                      <a:ext cx="5486400" cy="483235"/>
+                    </a:xfrm>
+                    <a:prstGeom prst="rect">
+                      <a:avLst/>
+                    </a:prstGeom>
+                  </pic:spPr>
+                </pic:pic>
+              </a:graphicData>
+            </a:graphic>
+          </wp:inline>
+        </w:drawing>
+      </w:r>
+    </w:p>
+    <w:p>
+      <w:pPr>
+        <w:pStyle w:val="ListParagraph"/>
+        <w:numPr>
+          <w:ilvl w:val="0"/>
+          <w:numId w:val="20"/>
+        </w:numPr>
+      </w:pPr>
+      <w:r>
+        <w:t xml:space="preserve">Sample </w:t>
+      </w:r>
+      <w:r>
+        <w:t>3</w:t>
+      </w:r>
+      <w:r>
+        <w:t xml:space="preserve"> (0.1125s)</w:t>
+      </w:r>
+    </w:p>
+    <w:p>
+      <w:pPr>
+        <w:pStyle w:val="ListParagraph"/>
+      </w:pPr>
+      <w:r>
+        <w:drawing>
+          <wp:inline distT="0" distB="0" distL="0" distR="0" wp14:anchorId="3870E8E6" wp14:editId="7E2010B0">
+            <wp:extent cx="5486400" cy="452755"/>
+            <wp:effectExtent l="0" t="0" r="0" b="4445"/>
+            <wp:docPr id="12" name="Picture 12"/>
+            <wp:cNvGraphicFramePr>
+              <a:graphicFrameLocks xmlns:a="http://schemas.openxmlformats.org/drawingml/2006/main" noChangeAspect="1"/>
+            </wp:cNvGraphicFramePr>
+            <a:graphic xmlns:a="http://schemas.openxmlformats.org/drawingml/2006/main">
+              <a:graphicData uri="http://schemas.openxmlformats.org/drawingml/2006/picture">
+                <pic:pic xmlns:pic="http://schemas.openxmlformats.org/drawingml/2006/picture">
+                  <pic:nvPicPr>
+                    <pic:cNvPr id="1" name=""/>
+                    <pic:cNvPicPr/>
+                  </pic:nvPicPr>
+                  <pic:blipFill>
+                    <a:blip r:embed="rId20"/>
+                    <a:stretch>
+                      <a:fillRect/>
+                    </a:stretch>
+                  </pic:blipFill>
+                  <pic:spPr>
+                    <a:xfrm>
+                      <a:off x="0" y="0"/>
+                      <a:ext cx="5486400" cy="452755"/>
+                    </a:xfrm>
+                    <a:prstGeom prst="rect">
+                      <a:avLst/>
+                    </a:prstGeom>
+                  </pic:spPr>
+                </pic:pic>
+              </a:graphicData>
+            </a:graphic>
+          </wp:inline>
+        </w:drawing>
+      </w:r>
+    </w:p>
+    <w:p>
+      <w:pPr>
+        <w:pStyle w:val="ListParagraph"/>
+        <w:numPr>
+          <w:ilvl w:val="0"/>
+          <w:numId w:val="20"/>
+        </w:numPr>
+      </w:pPr>
+      <w:r>
+        <w:t xml:space="preserve">Sample </w:t>
+      </w:r>
+      <w:r>
+        <w:t>4</w:t>
+      </w:r>
+      <w:r>
+        <w:t xml:space="preserve"> (0.3064s)</w:t>
+      </w:r>
+      <w:r>
+        <w:rPr>
+          <w:noProof/>
+        </w:rPr>
         <w:drawing>
           <wp:inline distT="0" distB="0" distL="0" distR="0" wp14:anchorId="756367D8" wp14:editId="4A499E70">
             <wp:extent cx="5486400" cy="457835"/>
@@ -1810,7 +1898,7 @@
                     <pic:cNvPicPr/>
                   </pic:nvPicPr>
                   <pic:blipFill>
-                    <a:blip r:embed="rId18"/>
+                    <a:blip r:embed="rId21"/>
                     <a:stretch>
                       <a:fillRect/>
                     </a:stretch>
@@ -1968,7 +2056,7 @@
                           </pic:cNvPicPr>
                         </pic:nvPicPr>
                         <pic:blipFill>
-                          <a:blip r:embed="rId19" cstate="print">
+                          <a:blip r:embed="rId22" cstate="print">
                             <a:extLst>
                               <a:ext uri="{28A0092B-C50C-407E-A947-70E740481C1C}">
                                 <a14:useLocalDpi xmlns:a14="http://schemas.microsoft.com/office/drawing/2010/main" val="0"/>
@@ -2010,7 +2098,7 @@
                   </v:textbox>
                 </v:shape>
                 <v:shape id="Picture 17" o:spid="_x0000_s1040" type="#_x0000_t75" alt="Table, calendar&#10;&#10;Description automatically generated" style="position:absolute;width:54864;height:30714;visibility:visible;mso-wrap-style:square" o:gfxdata="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">
-                  <v:imagedata r:id="rId20" o:title="Table, calendar&#10;&#10;Description automatically generated"/>
+                  <v:imagedata r:id="rId23" o:title="Table, calendar&#10;&#10;Description automatically generated"/>
                 </v:shape>
                 <w10:wrap type="topAndBottom"/>
               </v:group>
@@ -2069,7 +2157,7 @@
                           </pic:cNvPicPr>
                         </pic:nvPicPr>
                         <pic:blipFill>
-                          <a:blip r:embed="rId21">
+                          <a:blip r:embed="rId24">
                             <a:extLst>
                               <a:ext uri="{28A0092B-C50C-407E-A947-70E740481C1C}">
                                 <a14:useLocalDpi xmlns:a14="http://schemas.microsoft.com/office/drawing/2010/main" val="0"/>
@@ -2139,7 +2227,7 @@
             <w:pict>
               <v:group w14:anchorId="0A6D2CC0" id="Group 22" o:spid="_x0000_s1041" style="position:absolute;left:0;text-align:left;margin-left:0;margin-top:15.4pt;width:149.4pt;height:173.6pt;z-index:251665408;mso-position-horizontal:center;mso-position-horizontal-relative:margin" coordsize="18973,22047" o:gfxdata="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">
                 <v:shape id="Picture 18" o:spid="_x0000_s1042" type="#_x0000_t75" alt="Icon&#10;&#10;Description automatically generated" style="position:absolute;width:18973;height:18973;visibility:visible;mso-wrap-style:square" o:gfxdata="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">
-                  <v:imagedata r:id="rId22" o:title="Icon&#10;&#10;Description automatically generated"/>
+                  <v:imagedata r:id="rId25" o:title="Icon&#10;&#10;Description automatically generated"/>
                 </v:shape>
                 <v:shape id="Text Box 2" o:spid="_x0000_s1043" type="#_x0000_t202" style="position:absolute;left:2242;top:19150;width:15097;height:2897;visibility:visible;mso-wrap-style:square;v-text-anchor:top" o:gfxdata="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" stroked="f">
                   <v:textbox>
@@ -2207,10 +2295,7 @@
         <w:pStyle w:val="Heading1"/>
       </w:pPr>
       <w:r>
-        <w:t xml:space="preserve">Part </w:t>
-      </w:r>
-      <w:r>
-        <w:t>2</w:t>
+        <w:t>Part 2</w:t>
       </w:r>
     </w:p>
     <w:p/>
@@ -2248,15 +2333,7 @@
         <w:t>directory</w:t>
       </w:r>
       <w:r>
-        <w:t xml:space="preserve"> where nonogram.py is located, open the </w:t>
-      </w:r>
-      <w:proofErr w:type="gramStart"/>
-      <w:r>
-        <w:t>terminal</w:t>
-      </w:r>
-      <w:proofErr w:type="gramEnd"/>
-      <w:r>
-        <w:t xml:space="preserve"> and enter </w:t>
+        <w:t xml:space="preserve"> where nonogram.py is located, open the terminal and enter </w:t>
       </w:r>
       <w:r>
         <w:rPr>
@@ -2277,45 +2354,10 @@
           <w:b/>
           <w:bCs/>
         </w:rPr>
-        <w:t xml:space="preserve"> </w:t>
-      </w:r>
-      <w:r>
-        <w:rPr>
-          <w:b/>
-          <w:bCs/>
-        </w:rPr>
-        <w:t>&lt;</w:t>
-      </w:r>
-      <w:proofErr w:type="spellStart"/>
-      <w:r>
-        <w:rPr>
-          <w:b/>
-          <w:bCs/>
-        </w:rPr>
-        <w:t>image_name</w:t>
-      </w:r>
-      <w:proofErr w:type="spellEnd"/>
-      <w:r>
-        <w:rPr>
-          <w:b/>
-          <w:bCs/>
-        </w:rPr>
-        <w:t xml:space="preserve">&gt;. </w:t>
-      </w:r>
-      <w:r>
-        <w:t xml:space="preserve">For example, if we need to run the </w:t>
-      </w:r>
-      <w:r>
-        <w:t>text puzzle generation</w:t>
-      </w:r>
-      <w:r>
-        <w:t xml:space="preserve"> for </w:t>
-      </w:r>
-      <w:r>
-        <w:t>original image 1</w:t>
-      </w:r>
-      <w:r>
-        <w:t xml:space="preserve">, we should enter </w:t>
+        <w:t xml:space="preserve"> &lt;image_name&gt;. </w:t>
+      </w:r>
+      <w:r>
+        <w:t xml:space="preserve">For example, if we need to run the text puzzle generation for original image 1, we should enter </w:t>
       </w:r>
       <w:r>
         <w:rPr>
@@ -2340,15 +2382,7 @@
         <w:t>,</w:t>
       </w:r>
       <w:r>
-        <w:t xml:space="preserve"> and the puzzle text are located inside the “</w:t>
-      </w:r>
-      <w:proofErr w:type="spellStart"/>
-      <w:r>
-        <w:t>ForSubmission</w:t>
-      </w:r>
-      <w:proofErr w:type="spellEnd"/>
-      <w:r>
-        <w:t xml:space="preserve">” </w:t>
+        <w:t xml:space="preserve"> and the puzzle text are located inside the “ForSubmission” </w:t>
       </w:r>
       <w:r>
         <w:t xml:space="preserve">directory. However, the script does not use this directory for operation and manipulation. Instead, it uses the “property” directory for image processing. Please do not make any manual changes to this directory. </w:t>
@@ -2421,14 +2455,33 @@
           <w:ilvl w:val="0"/>
           <w:numId w:val="18"/>
         </w:numPr>
-      </w:pPr>
-      <w:r>
-        <w:t xml:space="preserve">Turn the down-sampled image into the greyscale pixel map and use the threshold method to convert it into the black and white puzzle. Specifically, if a specific pixel’s greyscale is below 128, it should be regarded as a black pixel. In contrast, if the greyscale is over 128, it should be </w:t>
-      </w:r>
-      <w:r>
+        <w:rPr>
+          <w:b/>
+          <w:bCs/>
+        </w:rPr>
+      </w:pPr>
+      <w:r>
+        <w:t xml:space="preserve">Turn the down-sampled image into the greyscale pixel map and use the threshold method to convert it into the black and white puzzle. </w:t>
+      </w:r>
+      <w:r>
+        <w:rPr>
+          <w:b/>
+          <w:bCs/>
+        </w:rPr>
+        <w:t xml:space="preserve">Specifically, if a specific pixel’s greyscale is below 128, it should be regarded as a black pixel. In contrast, if the greyscale is over 128, it should be </w:t>
+      </w:r>
+      <w:r>
+        <w:rPr>
+          <w:b/>
+          <w:bCs/>
+        </w:rPr>
         <w:t>considered as</w:t>
       </w:r>
       <w:r>
+        <w:rPr>
+          <w:b/>
+          <w:bCs/>
+        </w:rPr>
         <w:t xml:space="preserve"> a white(blank) pixel.</w:t>
       </w:r>
     </w:p>
@@ -2441,15 +2494,7 @@
         </w:numPr>
       </w:pPr>
       <w:r>
-        <w:t xml:space="preserve">Convert the puzzle into a binary </w:t>
-      </w:r>
-      <w:proofErr w:type="gramStart"/>
-      <w:r>
-        <w:t>pandas</w:t>
-      </w:r>
-      <w:proofErr w:type="gramEnd"/>
-      <w:r>
-        <w:t xml:space="preserve"> data frame, by which “1” means </w:t>
+        <w:t xml:space="preserve">Convert the puzzle into a binary pandas data frame, by which “1” means </w:t>
       </w:r>
       <w:r>
         <w:t>filling</w:t>
@@ -2503,15 +2548,19 @@
         </w:numPr>
       </w:pPr>
       <w:r>
-        <w:t>The followings are the original images and the puzzling images. The text puzzle can be found inside the “</w:t>
-      </w:r>
-      <w:proofErr w:type="spellStart"/>
-      <w:r>
-        <w:t>ForSubmission</w:t>
-      </w:r>
-      <w:proofErr w:type="spellEnd"/>
-      <w:r>
-        <w:t>” folder.</w:t>
+        <w:t xml:space="preserve">Recall that after running the script in the terminal or the IDE, the output plot will not show directly. You may browse into the “property: folder to check the image puzzle and the text puzzle. </w:t>
+      </w:r>
+    </w:p>
+    <w:p>
+      <w:pPr>
+        <w:pStyle w:val="ListParagraph"/>
+        <w:numPr>
+          <w:ilvl w:val="0"/>
+          <w:numId w:val="19"/>
+        </w:numPr>
+      </w:pPr>
+      <w:r>
+        <w:t>The followings are the original images and the puzzling images. The text puzzle can be found inside the “ForSubmission” folder.</w:t>
       </w:r>
     </w:p>
     <w:p>
@@ -2540,7 +2589,7 @@
                     </pic:cNvPicPr>
                   </pic:nvPicPr>
                   <pic:blipFill>
-                    <a:blip r:embed="rId23">
+                    <a:blip r:embed="rId26">
                       <a:extLst>
                         <a:ext uri="{28A0092B-C50C-407E-A947-70E740481C1C}">
                           <a14:useLocalDpi xmlns:a14="http://schemas.microsoft.com/office/drawing/2010/main" val="0"/>
@@ -2596,7 +2645,7 @@
                     </pic:cNvPicPr>
                   </pic:nvPicPr>
                   <pic:blipFill>
-                    <a:blip r:embed="rId24">
+                    <a:blip r:embed="rId27">
                       <a:extLst>
                         <a:ext uri="{28A0092B-C50C-407E-A947-70E740481C1C}">
                           <a14:useLocalDpi xmlns:a14="http://schemas.microsoft.com/office/drawing/2010/main" val="0"/>
@@ -2659,7 +2708,7 @@
                     </pic:cNvPicPr>
                   </pic:nvPicPr>
                   <pic:blipFill>
-                    <a:blip r:embed="rId25">
+                    <a:blip r:embed="rId28">
                       <a:extLst>
                         <a:ext uri="{28A0092B-C50C-407E-A947-70E740481C1C}">
                           <a14:useLocalDpi xmlns:a14="http://schemas.microsoft.com/office/drawing/2010/main" val="0"/>
@@ -2715,7 +2764,7 @@
                     </pic:cNvPicPr>
                   </pic:nvPicPr>
                   <pic:blipFill>
-                    <a:blip r:embed="rId26">
+                    <a:blip r:embed="rId29">
                       <a:extLst>
                         <a:ext uri="{28A0092B-C50C-407E-A947-70E740481C1C}">
                           <a14:useLocalDpi xmlns:a14="http://schemas.microsoft.com/office/drawing/2010/main" val="0"/>
@@ -2771,7 +2820,6 @@
         </w:numPr>
       </w:pPr>
       <w:r>
-        <w:lastRenderedPageBreak/>
         <w:t xml:space="preserve">In the text puzzle </w:t>
       </w:r>
       <w:r>
@@ -2807,6 +2855,9 @@
         <w:pStyle w:val="ListParagraph"/>
       </w:pPr>
       <w:r>
+        <w:rPr>
+          <w:noProof/>
+        </w:rPr>
         <w:drawing>
           <wp:inline distT="0" distB="0" distL="0" distR="0" wp14:anchorId="20A04A16" wp14:editId="4046F792">
             <wp:extent cx="2385267" cy="853514"/>
@@ -2823,7 +2874,7 @@
                     <pic:cNvPicPr/>
                   </pic:nvPicPr>
                   <pic:blipFill>
-                    <a:blip r:embed="rId27"/>
+                    <a:blip r:embed="rId30"/>
                     <a:stretch>
                       <a:fillRect/>
                     </a:stretch>
@@ -3830,6 +3881,119 @@
     </w:lvl>
   </w:abstractNum>
   <w:abstractNum w:abstractNumId="10" w15:restartNumberingAfterBreak="0">
+    <w:nsid w:val="428D61EE"/>
+    <w:multiLevelType w:val="hybridMultilevel"/>
+    <w:tmpl w:val="415245C2"/>
+    <w:lvl w:ilvl="0" w:tplc="10090001">
+      <w:start w:val="1"/>
+      <w:numFmt w:val="bullet"/>
+      <w:lvlText w:val=""/>
+      <w:lvlJc w:val="left"/>
+      <w:pPr>
+        <w:ind w:left="720" w:hanging="360"/>
+      </w:pPr>
+      <w:rPr>
+        <w:rFonts w:ascii="Symbol" w:hAnsi="Symbol" w:hint="default"/>
+      </w:rPr>
+    </w:lvl>
+    <w:lvl w:ilvl="1" w:tplc="10090003" w:tentative="1">
+      <w:start w:val="1"/>
+      <w:numFmt w:val="bullet"/>
+      <w:lvlText w:val="o"/>
+      <w:lvlJc w:val="left"/>
+      <w:pPr>
+        <w:ind w:left="1440" w:hanging="360"/>
+      </w:pPr>
+      <w:rPr>
+        <w:rFonts w:ascii="Courier New" w:hAnsi="Courier New" w:cs="Courier New" w:hint="default"/>
+      </w:rPr>
+    </w:lvl>
+    <w:lvl w:ilvl="2" w:tplc="10090005" w:tentative="1">
+      <w:start w:val="1"/>
+      <w:numFmt w:val="bullet"/>
+      <w:lvlText w:val=""/>
+      <w:lvlJc w:val="left"/>
+      <w:pPr>
+        <w:ind w:left="2160" w:hanging="360"/>
+      </w:pPr>
+      <w:rPr>
+        <w:rFonts w:ascii="Wingdings" w:hAnsi="Wingdings" w:hint="default"/>
+      </w:rPr>
+    </w:lvl>
+    <w:lvl w:ilvl="3" w:tplc="10090001" w:tentative="1">
+      <w:start w:val="1"/>
+      <w:numFmt w:val="bullet"/>
+      <w:lvlText w:val=""/>
+      <w:lvlJc w:val="left"/>
+      <w:pPr>
+        <w:ind w:left="2880" w:hanging="360"/>
+      </w:pPr>
+      <w:rPr>
+        <w:rFonts w:ascii="Symbol" w:hAnsi="Symbol" w:hint="default"/>
+      </w:rPr>
+    </w:lvl>
+    <w:lvl w:ilvl="4" w:tplc="10090003" w:tentative="1">
+      <w:start w:val="1"/>
+      <w:numFmt w:val="bullet"/>
+      <w:lvlText w:val="o"/>
+      <w:lvlJc w:val="left"/>
+      <w:pPr>
+        <w:ind w:left="3600" w:hanging="360"/>
+      </w:pPr>
+      <w:rPr>
+        <w:rFonts w:ascii="Courier New" w:hAnsi="Courier New" w:cs="Courier New" w:hint="default"/>
+      </w:rPr>
+    </w:lvl>
+    <w:lvl w:ilvl="5" w:tplc="10090005" w:tentative="1">
+      <w:start w:val="1"/>
+      <w:numFmt w:val="bullet"/>
+      <w:lvlText w:val=""/>
+      <w:lvlJc w:val="left"/>
+      <w:pPr>
+        <w:ind w:left="4320" w:hanging="360"/>
+      </w:pPr>
+      <w:rPr>
+        <w:rFonts w:ascii="Wingdings" w:hAnsi="Wingdings" w:hint="default"/>
+      </w:rPr>
+    </w:lvl>
+    <w:lvl w:ilvl="6" w:tplc="10090001" w:tentative="1">
+      <w:start w:val="1"/>
+      <w:numFmt w:val="bullet"/>
+      <w:lvlText w:val=""/>
+      <w:lvlJc w:val="left"/>
+      <w:pPr>
+        <w:ind w:left="5040" w:hanging="360"/>
+      </w:pPr>
+      <w:rPr>
+        <w:rFonts w:ascii="Symbol" w:hAnsi="Symbol" w:hint="default"/>
+      </w:rPr>
+    </w:lvl>
+    <w:lvl w:ilvl="7" w:tplc="10090003" w:tentative="1">
+      <w:start w:val="1"/>
+      <w:numFmt w:val="bullet"/>
+      <w:lvlText w:val="o"/>
+      <w:lvlJc w:val="left"/>
+      <w:pPr>
+        <w:ind w:left="5760" w:hanging="360"/>
+      </w:pPr>
+      <w:rPr>
+        <w:rFonts w:ascii="Courier New" w:hAnsi="Courier New" w:cs="Courier New" w:hint="default"/>
+      </w:rPr>
+    </w:lvl>
+    <w:lvl w:ilvl="8" w:tplc="10090005" w:tentative="1">
+      <w:start w:val="1"/>
+      <w:numFmt w:val="bullet"/>
+      <w:lvlText w:val=""/>
+      <w:lvlJc w:val="left"/>
+      <w:pPr>
+        <w:ind w:left="6480" w:hanging="360"/>
+      </w:pPr>
+      <w:rPr>
+        <w:rFonts w:ascii="Wingdings" w:hAnsi="Wingdings" w:hint="default"/>
+      </w:rPr>
+    </w:lvl>
+  </w:abstractNum>
+  <w:abstractNum w:abstractNumId="11" w15:restartNumberingAfterBreak="0">
     <w:nsid w:val="560C44B5"/>
     <w:multiLevelType w:val="hybridMultilevel"/>
     <w:tmpl w:val="685E39F0"/>
@@ -3918,7 +4082,7 @@
       </w:pPr>
     </w:lvl>
   </w:abstractNum>
-  <w:abstractNum w:abstractNumId="11" w15:restartNumberingAfterBreak="0">
+  <w:abstractNum w:abstractNumId="12" w15:restartNumberingAfterBreak="0">
     <w:nsid w:val="57C26420"/>
     <w:multiLevelType w:val="hybridMultilevel"/>
     <w:tmpl w:val="CA082ED0"/>
@@ -4031,7 +4195,7 @@
       </w:rPr>
     </w:lvl>
   </w:abstractNum>
-  <w:abstractNum w:abstractNumId="12" w15:restartNumberingAfterBreak="0">
+  <w:abstractNum w:abstractNumId="13" w15:restartNumberingAfterBreak="0">
     <w:nsid w:val="5C167A3C"/>
     <w:multiLevelType w:val="hybridMultilevel"/>
     <w:tmpl w:val="B866BA80"/>
@@ -4120,7 +4284,7 @@
       </w:pPr>
     </w:lvl>
   </w:abstractNum>
-  <w:abstractNum w:abstractNumId="13" w15:restartNumberingAfterBreak="0">
+  <w:abstractNum w:abstractNumId="14" w15:restartNumberingAfterBreak="0">
     <w:nsid w:val="664D56B8"/>
     <w:multiLevelType w:val="hybridMultilevel"/>
     <w:tmpl w:val="685E39F0"/>
@@ -4209,7 +4373,7 @@
       </w:pPr>
     </w:lvl>
   </w:abstractNum>
-  <w:abstractNum w:abstractNumId="14" w15:restartNumberingAfterBreak="0">
+  <w:abstractNum w:abstractNumId="15" w15:restartNumberingAfterBreak="0">
     <w:nsid w:val="69D55505"/>
     <w:multiLevelType w:val="hybridMultilevel"/>
     <w:tmpl w:val="B49A003E"/>
@@ -4322,7 +4486,7 @@
       </w:rPr>
     </w:lvl>
   </w:abstractNum>
-  <w:abstractNum w:abstractNumId="15" w15:restartNumberingAfterBreak="0">
+  <w:abstractNum w:abstractNumId="16" w15:restartNumberingAfterBreak="0">
     <w:nsid w:val="720F081F"/>
     <w:multiLevelType w:val="hybridMultilevel"/>
     <w:tmpl w:val="759C45D6"/>
@@ -4411,7 +4575,7 @@
       </w:pPr>
     </w:lvl>
   </w:abstractNum>
-  <w:abstractNum w:abstractNumId="16" w15:restartNumberingAfterBreak="0">
+  <w:abstractNum w:abstractNumId="17" w15:restartNumberingAfterBreak="0">
     <w:nsid w:val="7FD90B57"/>
     <w:multiLevelType w:val="hybridMultilevel"/>
     <w:tmpl w:val="1B5CD750"/>
@@ -4513,10 +4677,10 @@
     <w:abstractNumId w:val="4"/>
   </w:num>
   <w:num w:numId="5" w16cid:durableId="1119295330">
-    <w:abstractNumId w:val="10"/>
+    <w:abstractNumId w:val="11"/>
   </w:num>
   <w:num w:numId="6" w16cid:durableId="477960797">
-    <w:abstractNumId w:val="16"/>
+    <w:abstractNumId w:val="17"/>
   </w:num>
   <w:num w:numId="7" w16cid:durableId="1433816923">
     <w:abstractNumId w:val="7"/>
@@ -4531,14 +4695,13 @@
     <w:abstractNumId w:val="1"/>
   </w:num>
   <w:num w:numId="11" w16cid:durableId="1405638614">
-    <w:abstractNumId w:val="14"/>
+    <w:abstractNumId w:val="15"/>
   </w:num>
   <w:num w:numId="12" w16cid:durableId="737704268">
     <w:abstractNumId w:val="5"/>
   </w:num>
   <w:num w:numId="13" w16cid:durableId="1678576585">
     <w:abstractNumId w:val="3"/>
-    <w:lvlOverride w:ilvl="0"/>
   </w:num>
   <w:num w:numId="14" w16cid:durableId="536938332">
     <w:abstractNumId w:val="4"/>
@@ -4547,19 +4710,22 @@
     </w:lvlOverride>
   </w:num>
   <w:num w:numId="15" w16cid:durableId="1475490067">
-    <w:abstractNumId w:val="12"/>
+    <w:abstractNumId w:val="13"/>
   </w:num>
   <w:num w:numId="16" w16cid:durableId="214583896">
-    <w:abstractNumId w:val="13"/>
+    <w:abstractNumId w:val="14"/>
   </w:num>
   <w:num w:numId="17" w16cid:durableId="1119909877">
-    <w:abstractNumId w:val="15"/>
+    <w:abstractNumId w:val="16"/>
   </w:num>
   <w:num w:numId="18" w16cid:durableId="585382397">
-    <w:abstractNumId w:val="11"/>
+    <w:abstractNumId w:val="12"/>
   </w:num>
   <w:num w:numId="19" w16cid:durableId="138613181">
     <w:abstractNumId w:val="9"/>
+  </w:num>
+  <w:num w:numId="20" w16cid:durableId="1235971440">
+    <w:abstractNumId w:val="10"/>
   </w:num>
 </w:numbering>
 </file>

</xml_diff>